<commit_message>
Added Documentation- diagrams and gantt chart
</commit_message>
<xml_diff>
--- a/Thesis/Docu/Chapter 4 final.docx
+++ b/Thesis/Docu/Chapter 4 final.docx
@@ -665,26 +665,6 @@
         </w:rPr>
       </w:pPr>
     </w:p>
-    <w:p>
-      <w:pPr>
-        <w:jc w:val="center"/>
-        <w:rPr>
-          <w:rFonts w:ascii="Times New Roman" w:hAnsi="Times New Roman" w:cs="Times New Roman"/>
-          <w:i/>
-          <w:sz w:val="24"/>
-          <w:szCs w:val="24"/>
-        </w:rPr>
-      </w:pPr>
-      <w:r>
-        <w:rPr>
-          <w:rFonts w:ascii="Times New Roman" w:hAnsi="Times New Roman" w:cs="Times New Roman"/>
-          <w:i/>
-          <w:sz w:val="24"/>
-          <w:szCs w:val="24"/>
-        </w:rPr>
-        <w:t>Table 4.2.1 Functions and Definitions</w:t>
-      </w:r>
-    </w:p>
     <w:p/>
     <w:p>
       <w:pPr>
@@ -742,8 +722,29 @@
           <w:sz w:val="24"/>
           <w:szCs w:val="24"/>
         </w:rPr>
-        <w:t>The table below are the lists of the test conducted by the proponents that shows the steps taken, and further discussed the expected and actual results.</w:t>
+        <w:t xml:space="preserve">The table </w:t>
       </w:r>
+      <w:bookmarkStart w:id="0" w:name="_GoBack"/>
+      <w:r>
+        <w:rPr>
+          <w:rFonts w:ascii="Times New Roman" w:eastAsia="Times New Roman" w:hAnsi="Times New Roman" w:cs="Times New Roman"/>
+          <w:sz w:val="24"/>
+          <w:szCs w:val="24"/>
+        </w:rPr>
+        <w:t>below are the lists of the test conducted by the proponents that shows the steps taken, and further discussed the expected and actual results.</w:t>
+      </w:r>
+      <w:bookmarkEnd w:id="0"/>
+    </w:p>
+    <w:p>
+      <w:pPr>
+        <w:spacing w:after="0" w:line="476" w:lineRule="auto"/>
+        <w:jc w:val="both"/>
+        <w:rPr>
+          <w:rFonts w:ascii="Times New Roman" w:eastAsia="Times New Roman" w:hAnsi="Times New Roman" w:cs="Times New Roman"/>
+          <w:sz w:val="24"/>
+          <w:szCs w:val="24"/>
+        </w:rPr>
+      </w:pPr>
     </w:p>
     <w:tbl>
       <w:tblPr>
@@ -3952,8 +3953,6 @@
           <w:szCs w:val="24"/>
         </w:rPr>
       </w:pPr>
-      <w:bookmarkStart w:id="0" w:name="_GoBack"/>
-      <w:bookmarkEnd w:id="0"/>
     </w:p>
     <w:p>
       <w:pPr>
@@ -4027,15 +4026,7 @@
           <w:sz w:val="24"/>
           <w:szCs w:val="24"/>
         </w:rPr>
-        <w:t>Sales Monitoring for Posh and Fab Concept Store with Online Viewing</w:t>
-      </w:r>
-      <w:r>
-        <w:rPr>
-          <w:rFonts w:ascii="Times New Roman" w:eastAsia="Times New Roman" w:hAnsi="Times New Roman" w:cs="Times New Roman"/>
-          <w:sz w:val="24"/>
-          <w:szCs w:val="24"/>
-        </w:rPr>
-        <w:t xml:space="preserve"> was created to help the needs in providing the </w:t>
+        <w:t xml:space="preserve">Sales Monitoring for Posh and Fab Concept Store with Online Viewing was created to help the needs in providing the </w:t>
       </w:r>
       <w:r>
         <w:rPr>

</xml_diff>